<commit_message>
Sprint 3 casi terminado, falta redactar 1 párrafo del nivel 3 ejercicio 1
</commit_message>
<xml_diff>
--- a/Sprint 3 - Gestió de taules índex i vistes/Tarea S301.docx
+++ b/Sprint 3 - Gestió de taules índex i vistes/Tarea S301.docx
@@ -609,8 +609,94 @@
       </w:r>
     </w:p>
     <w:p>
-      <w:r>
-        <w:t>…</w:t>
+      <w:pPr>
+        <w:jc w:val="both"/>
+      </w:pPr>
+      <w:r>
+        <w:t xml:space="preserve">Usando la </w:t>
+      </w:r>
+      <w:proofErr w:type="spellStart"/>
+      <w:r>
+        <w:t>bbdd</w:t>
+      </w:r>
+      <w:proofErr w:type="spellEnd"/>
+      <w:r>
+        <w:t xml:space="preserve"> “</w:t>
+      </w:r>
+      <w:proofErr w:type="spellStart"/>
+      <w:r>
+        <w:t>transactions</w:t>
+      </w:r>
+      <w:proofErr w:type="spellEnd"/>
+      <w:r>
+        <w:t>”, primero creo la tabla nueva “</w:t>
+      </w:r>
+      <w:proofErr w:type="spellStart"/>
+      <w:r>
+        <w:t>credit_card</w:t>
+      </w:r>
+      <w:proofErr w:type="spellEnd"/>
+      <w:r>
+        <w:t xml:space="preserve">” especificando sus campos correspondientes. La mayoría de los campos son puramente numéricos, pero se han registrado como </w:t>
+      </w:r>
+      <w:r>
+        <w:t xml:space="preserve">VARCHAR </w:t>
+      </w:r>
+      <w:r>
+        <w:t>porque actúan como códigos y su valor se debe registrar exactamente como aparece.</w:t>
+      </w:r>
+      <w:r>
+        <w:t xml:space="preserve"> El campo “</w:t>
+      </w:r>
+      <w:proofErr w:type="spellStart"/>
+      <w:r>
+        <w:t>expiring_date</w:t>
+      </w:r>
+      <w:proofErr w:type="spellEnd"/>
+      <w:r>
+        <w:t>” también se registró como VARCHAR para evitar problemas a la hora de cargar los datos, y posteriormente se convirtió a formato DATE.</w:t>
+      </w:r>
+    </w:p>
+    <w:p>
+      <w:pPr>
+        <w:jc w:val="center"/>
+      </w:pPr>
+      <w:r>
+        <w:drawing>
+          <wp:inline distT="0" distB="0" distL="0" distR="0" wp14:anchorId="2D646D99" wp14:editId="128033FB">
+            <wp:extent cx="4475889" cy="4675367"/>
+            <wp:effectExtent l="0" t="0" r="1270" b="0"/>
+            <wp:docPr id="1503170836" name="Picture 1" descr="A screenshot of a computer&#10;&#10;Description automatically generated"/>
+            <wp:cNvGraphicFramePr>
+              <a:graphicFrameLocks xmlns:a="http://schemas.openxmlformats.org/drawingml/2006/main" noChangeAspect="1"/>
+            </wp:cNvGraphicFramePr>
+            <a:graphic xmlns:a="http://schemas.openxmlformats.org/drawingml/2006/main">
+              <a:graphicData uri="http://schemas.openxmlformats.org/drawingml/2006/picture">
+                <pic:pic xmlns:pic="http://schemas.openxmlformats.org/drawingml/2006/picture">
+                  <pic:nvPicPr>
+                    <pic:cNvPr id="1503170836" name="Picture 1" descr="A screenshot of a computer&#10;&#10;Description automatically generated"/>
+                    <pic:cNvPicPr/>
+                  </pic:nvPicPr>
+                  <pic:blipFill>
+                    <a:blip r:embed="rId7"/>
+                    <a:stretch>
+                      <a:fillRect/>
+                    </a:stretch>
+                  </pic:blipFill>
+                  <pic:spPr>
+                    <a:xfrm>
+                      <a:off x="0" y="0"/>
+                      <a:ext cx="4480341" cy="4680017"/>
+                    </a:xfrm>
+                    <a:prstGeom prst="rect">
+                      <a:avLst/>
+                    </a:prstGeom>
+                  </pic:spPr>
+                </pic:pic>
+              </a:graphicData>
+            </a:graphic>
+          </wp:inline>
+        </w:drawing>
       </w:r>
     </w:p>
     <w:p/>
@@ -622,13 +708,7 @@
         <w:jc w:val="both"/>
       </w:pPr>
       <w:r>
-        <w:t xml:space="preserve">Ejercicio </w:t>
-      </w:r>
-      <w:r>
-        <w:t>2</w:t>
-      </w:r>
-      <w:r>
-        <w:t xml:space="preserve"> – </w:t>
+        <w:t xml:space="preserve">Ejercicio 2 – </w:t>
       </w:r>
     </w:p>
     <w:p>
@@ -843,8 +923,45 @@
       </w:r>
     </w:p>
     <w:p>
-      <w:r>
-        <w:t>…</w:t>
+      <w:pPr>
+        <w:jc w:val="center"/>
+      </w:pPr>
+      <w:r>
+        <w:drawing>
+          <wp:inline distT="0" distB="0" distL="0" distR="0" wp14:anchorId="6725D8A1" wp14:editId="197AD58C">
+            <wp:extent cx="4762500" cy="4012619"/>
+            <wp:effectExtent l="0" t="0" r="0" b="6985"/>
+            <wp:docPr id="2004445422" name="Picture 1" descr="A screenshot of a computer&#10;&#10;Description automatically generated"/>
+            <wp:cNvGraphicFramePr>
+              <a:graphicFrameLocks xmlns:a="http://schemas.openxmlformats.org/drawingml/2006/main" noChangeAspect="1"/>
+            </wp:cNvGraphicFramePr>
+            <a:graphic xmlns:a="http://schemas.openxmlformats.org/drawingml/2006/main">
+              <a:graphicData uri="http://schemas.openxmlformats.org/drawingml/2006/picture">
+                <pic:pic xmlns:pic="http://schemas.openxmlformats.org/drawingml/2006/picture">
+                  <pic:nvPicPr>
+                    <pic:cNvPr id="2004445422" name="Picture 1" descr="A screenshot of a computer&#10;&#10;Description automatically generated"/>
+                    <pic:cNvPicPr/>
+                  </pic:nvPicPr>
+                  <pic:blipFill>
+                    <a:blip r:embed="rId8"/>
+                    <a:stretch>
+                      <a:fillRect/>
+                    </a:stretch>
+                  </pic:blipFill>
+                  <pic:spPr>
+                    <a:xfrm>
+                      <a:off x="0" y="0"/>
+                      <a:ext cx="4767278" cy="4016645"/>
+                    </a:xfrm>
+                    <a:prstGeom prst="rect">
+                      <a:avLst/>
+                    </a:prstGeom>
+                  </pic:spPr>
+                </pic:pic>
+              </a:graphicData>
+            </a:graphic>
+          </wp:inline>
+        </w:drawing>
       </w:r>
     </w:p>
     <w:p/>
@@ -856,13 +973,7 @@
         <w:jc w:val="both"/>
       </w:pPr>
       <w:r>
-        <w:t xml:space="preserve">Ejercicio </w:t>
-      </w:r>
-      <w:r>
-        <w:t>3</w:t>
-      </w:r>
-      <w:r>
-        <w:t xml:space="preserve"> – </w:t>
+        <w:t xml:space="preserve">Ejercicio 3 – </w:t>
       </w:r>
     </w:p>
     <w:p>
@@ -998,20 +1109,121 @@
     </w:p>
     <w:p>
       <w:pPr>
-        <w:rPr>
-          <w:rFonts w:eastAsiaTheme="majorEastAsia" w:cstheme="majorBidi"/>
-          <w:color w:val="595959" w:themeColor="text1" w:themeTint="A6"/>
-          <w:spacing w:val="15"/>
-        </w:rPr>
-      </w:pPr>
-      <w:r>
-        <w:rPr>
-          <w:rFonts w:eastAsiaTheme="majorEastAsia" w:cstheme="majorBidi"/>
-          <w:color w:val="595959" w:themeColor="text1" w:themeTint="A6"/>
-          <w:spacing w:val="15"/>
-        </w:rPr>
-        <w:t>…</w:t>
-      </w:r>
+        <w:jc w:val="both"/>
+      </w:pPr>
+      <w:r>
+        <w:t>Al intentar ingresar un nuevo registro en la tabla “</w:t>
+      </w:r>
+      <w:proofErr w:type="spellStart"/>
+      <w:r>
+        <w:t>transaction</w:t>
+      </w:r>
+      <w:proofErr w:type="spellEnd"/>
+      <w:r>
+        <w:t>”, aparece un error código 1042 por “</w:t>
+      </w:r>
+      <w:proofErr w:type="spellStart"/>
+      <w:r>
+        <w:t>constraint</w:t>
+      </w:r>
+      <w:proofErr w:type="spellEnd"/>
+      <w:r>
+        <w:t>”, ya que se estaría añadiendo un registro que no está en las tablas “</w:t>
+      </w:r>
+      <w:proofErr w:type="spellStart"/>
+      <w:r>
+        <w:t>company</w:t>
+      </w:r>
+      <w:proofErr w:type="spellEnd"/>
+      <w:r>
+        <w:t>” y “</w:t>
+      </w:r>
+      <w:proofErr w:type="spellStart"/>
+      <w:r>
+        <w:t>credi</w:t>
+      </w:r>
+      <w:r>
+        <w:t>t</w:t>
+      </w:r>
+      <w:r>
+        <w:t>_card</w:t>
+      </w:r>
+      <w:proofErr w:type="spellEnd"/>
+      <w:r>
+        <w:t>”, creando un conflicto.</w:t>
+      </w:r>
+      <w:r>
+        <w:t xml:space="preserve"> Lo correcto sería crear primero los registros correspondientes en las otras tablas y luego añadir el registro en “</w:t>
+      </w:r>
+      <w:proofErr w:type="spellStart"/>
+      <w:r>
+        <w:t>transaction</w:t>
+      </w:r>
+      <w:proofErr w:type="spellEnd"/>
+      <w:r>
+        <w:t xml:space="preserve">”, pero en este caso como no disponemos de la información necesaria para completar las otras tablas, vamos a quitar la obligatoriedad de mantener la coherencia con las </w:t>
+      </w:r>
+      <w:proofErr w:type="spellStart"/>
+      <w:r>
+        <w:t>foreign</w:t>
+      </w:r>
+      <w:proofErr w:type="spellEnd"/>
+      <w:r>
+        <w:t xml:space="preserve"> </w:t>
+      </w:r>
+      <w:proofErr w:type="spellStart"/>
+      <w:r>
+        <w:t>keys</w:t>
+      </w:r>
+      <w:proofErr w:type="spellEnd"/>
+      <w:r>
+        <w:t>.</w:t>
+      </w:r>
+    </w:p>
+    <w:p>
+      <w:r>
+        <w:lastRenderedPageBreak/>
+        <w:drawing>
+          <wp:inline distT="0" distB="0" distL="0" distR="0" wp14:anchorId="37D35584" wp14:editId="2CAB3CD1">
+            <wp:extent cx="4705350" cy="4175279"/>
+            <wp:effectExtent l="0" t="0" r="0" b="0"/>
+            <wp:docPr id="1335351999" name="Picture 1" descr="A screenshot of a computer&#10;&#10;Description automatically generated"/>
+            <wp:cNvGraphicFramePr>
+              <a:graphicFrameLocks xmlns:a="http://schemas.openxmlformats.org/drawingml/2006/main" noChangeAspect="1"/>
+            </wp:cNvGraphicFramePr>
+            <a:graphic xmlns:a="http://schemas.openxmlformats.org/drawingml/2006/main">
+              <a:graphicData uri="http://schemas.openxmlformats.org/drawingml/2006/picture">
+                <pic:pic xmlns:pic="http://schemas.openxmlformats.org/drawingml/2006/picture">
+                  <pic:nvPicPr>
+                    <pic:cNvPr id="1335351999" name="Picture 1" descr="A screenshot of a computer&#10;&#10;Description automatically generated"/>
+                    <pic:cNvPicPr/>
+                  </pic:nvPicPr>
+                  <pic:blipFill>
+                    <a:blip r:embed="rId9"/>
+                    <a:stretch>
+                      <a:fillRect/>
+                    </a:stretch>
+                  </pic:blipFill>
+                  <pic:spPr>
+                    <a:xfrm>
+                      <a:off x="0" y="0"/>
+                      <a:ext cx="4708563" cy="4178130"/>
+                    </a:xfrm>
+                    <a:prstGeom prst="rect">
+                      <a:avLst/>
+                    </a:prstGeom>
+                  </pic:spPr>
+                </pic:pic>
+              </a:graphicData>
+            </a:graphic>
+          </wp:inline>
+        </w:drawing>
+      </w:r>
+    </w:p>
+    <w:p>
+      <w:pPr>
+        <w:jc w:val="center"/>
+      </w:pPr>
     </w:p>
     <w:p>
       <w:pPr>
@@ -1030,13 +1242,7 @@
         <w:jc w:val="both"/>
       </w:pPr>
       <w:r>
-        <w:t xml:space="preserve">Ejercicio </w:t>
-      </w:r>
-      <w:r>
-        <w:t>4</w:t>
-      </w:r>
-      <w:r>
-        <w:t xml:space="preserve"> – </w:t>
+        <w:t xml:space="preserve">Ejercicio 4 – </w:t>
       </w:r>
     </w:p>
     <w:p>
@@ -1172,37 +1378,71 @@
     </w:p>
     <w:p>
       <w:pPr>
+        <w:jc w:val="both"/>
+      </w:pPr>
+      <w:r>
+        <w:t>Primero muestro con un comando “DESCRIBE” la situación de la tabla antes de manipularla para demostrar que tiene 6 columnas iniciales, y luego al eliminar “pan” queda una tabla de 5 columnas:</w:t>
+      </w:r>
+    </w:p>
+    <w:p>
+      <w:pPr>
+        <w:jc w:val="center"/>
+      </w:pPr>
+      <w:r>
+        <w:lastRenderedPageBreak/>
+        <w:drawing>
+          <wp:inline distT="0" distB="0" distL="0" distR="0" wp14:anchorId="1B9F6C38" wp14:editId="5C7A4C6B">
+            <wp:extent cx="5019675" cy="3725208"/>
+            <wp:effectExtent l="0" t="0" r="0" b="8890"/>
+            <wp:docPr id="1889787864" name="Picture 1" descr="A screenshot of a computer&#10;&#10;Description automatically generated"/>
+            <wp:cNvGraphicFramePr>
+              <a:graphicFrameLocks xmlns:a="http://schemas.openxmlformats.org/drawingml/2006/main" noChangeAspect="1"/>
+            </wp:cNvGraphicFramePr>
+            <a:graphic xmlns:a="http://schemas.openxmlformats.org/drawingml/2006/main">
+              <a:graphicData uri="http://schemas.openxmlformats.org/drawingml/2006/picture">
+                <pic:pic xmlns:pic="http://schemas.openxmlformats.org/drawingml/2006/picture">
+                  <pic:nvPicPr>
+                    <pic:cNvPr id="1889787864" name="Picture 1" descr="A screenshot of a computer&#10;&#10;Description automatically generated"/>
+                    <pic:cNvPicPr/>
+                  </pic:nvPicPr>
+                  <pic:blipFill>
+                    <a:blip r:embed="rId10"/>
+                    <a:stretch>
+                      <a:fillRect/>
+                    </a:stretch>
+                  </pic:blipFill>
+                  <pic:spPr>
+                    <a:xfrm>
+                      <a:off x="0" y="0"/>
+                      <a:ext cx="5023126" cy="3727769"/>
+                    </a:xfrm>
+                    <a:prstGeom prst="rect">
+                      <a:avLst/>
+                    </a:prstGeom>
+                  </pic:spPr>
+                </pic:pic>
+              </a:graphicData>
+            </a:graphic>
+          </wp:inline>
+        </w:drawing>
+      </w:r>
+    </w:p>
+    <w:p>
+      <w:pPr>
         <w:rPr>
           <w:rFonts w:eastAsiaTheme="majorEastAsia" w:cstheme="majorBidi"/>
           <w:color w:val="595959" w:themeColor="text1" w:themeTint="A6"/>
           <w:spacing w:val="15"/>
         </w:rPr>
       </w:pPr>
-      <w:r>
+    </w:p>
+    <w:p>
+      <w:pPr>
         <w:rPr>
           <w:rFonts w:eastAsiaTheme="majorEastAsia" w:cstheme="majorBidi"/>
           <w:color w:val="595959" w:themeColor="text1" w:themeTint="A6"/>
           <w:spacing w:val="15"/>
         </w:rPr>
-        <w:t>…</w:t>
-      </w:r>
-    </w:p>
-    <w:p>
-      <w:pPr>
-        <w:rPr>
-          <w:rFonts w:eastAsiaTheme="majorEastAsia" w:cstheme="majorBidi"/>
-          <w:color w:val="595959" w:themeColor="text1" w:themeTint="A6"/>
-          <w:spacing w:val="15"/>
-        </w:rPr>
-      </w:pPr>
-    </w:p>
-    <w:p>
-      <w:pPr>
-        <w:rPr>
-          <w:rFonts w:eastAsiaTheme="majorEastAsia" w:cstheme="majorBidi"/>
-          <w:color w:val="595959" w:themeColor="text1" w:themeTint="A6"/>
-          <w:spacing w:val="15"/>
-        </w:rPr>
       </w:pPr>
     </w:p>
     <w:p>
@@ -1212,10 +1452,7 @@
         <w:jc w:val="both"/>
       </w:pPr>
       <w:r>
-        <w:t xml:space="preserve">Nivel </w:t>
-      </w:r>
-      <w:r>
-        <w:t>2</w:t>
+        <w:t>Nivel 2</w:t>
       </w:r>
     </w:p>
     <w:p>
@@ -1281,10 +1518,57 @@
       </w:r>
     </w:p>
     <w:p>
-      <w:r>
-        <w:t>…</w:t>
+      <w:pPr>
+        <w:jc w:val="both"/>
+      </w:pPr>
+      <w:r>
+        <w:t>Inicialmente tenemos 588 registros en la tabla</w:t>
+      </w:r>
+      <w:r>
+        <w:t xml:space="preserve"> y después de borrar el registro indicado, tenemos 587:</w:t>
       </w:r>
     </w:p>
+    <w:p>
+      <w:r>
+        <w:lastRenderedPageBreak/>
+        <w:drawing>
+          <wp:inline distT="0" distB="0" distL="0" distR="0" wp14:anchorId="179D884A" wp14:editId="4497A321">
+            <wp:extent cx="5400040" cy="4679315"/>
+            <wp:effectExtent l="0" t="0" r="0" b="6985"/>
+            <wp:docPr id="1180160975" name="Picture 1" descr="A screenshot of a computer&#10;&#10;Description automatically generated"/>
+            <wp:cNvGraphicFramePr>
+              <a:graphicFrameLocks xmlns:a="http://schemas.openxmlformats.org/drawingml/2006/main" noChangeAspect="1"/>
+            </wp:cNvGraphicFramePr>
+            <a:graphic xmlns:a="http://schemas.openxmlformats.org/drawingml/2006/main">
+              <a:graphicData uri="http://schemas.openxmlformats.org/drawingml/2006/picture">
+                <pic:pic xmlns:pic="http://schemas.openxmlformats.org/drawingml/2006/picture">
+                  <pic:nvPicPr>
+                    <pic:cNvPr id="1180160975" name="Picture 1" descr="A screenshot of a computer&#10;&#10;Description automatically generated"/>
+                    <pic:cNvPicPr/>
+                  </pic:nvPicPr>
+                  <pic:blipFill>
+                    <a:blip r:embed="rId11"/>
+                    <a:stretch>
+                      <a:fillRect/>
+                    </a:stretch>
+                  </pic:blipFill>
+                  <pic:spPr>
+                    <a:xfrm>
+                      <a:off x="0" y="0"/>
+                      <a:ext cx="5400040" cy="4679315"/>
+                    </a:xfrm>
+                    <a:prstGeom prst="rect">
+                      <a:avLst/>
+                    </a:prstGeom>
+                  </pic:spPr>
+                </pic:pic>
+              </a:graphicData>
+            </a:graphic>
+          </wp:inline>
+        </w:drawing>
+      </w:r>
+    </w:p>
+    <w:p/>
     <w:p>
       <w:pPr>
         <w:pStyle w:val="Subtitle"/>
@@ -1293,7 +1577,6 @@
         <w:jc w:val="both"/>
       </w:pPr>
       <w:r>
-        <w:lastRenderedPageBreak/>
         <w:t xml:space="preserve">Ejercicio 2 – </w:t>
       </w:r>
     </w:p>
@@ -1861,8 +2144,54 @@
       </w:r>
     </w:p>
     <w:p>
-      <w:r>
-        <w:t>…</w:t>
+      <w:pPr>
+        <w:jc w:val="both"/>
+      </w:pPr>
+      <w:r>
+        <w:t>Se ha creado una nueva vista:</w:t>
+      </w:r>
+    </w:p>
+    <w:p>
+      <w:pPr>
+        <w:jc w:val="center"/>
+      </w:pPr>
+      <w:r>
+        <w:lastRenderedPageBreak/>
+        <w:drawing>
+          <wp:inline distT="0" distB="0" distL="0" distR="0" wp14:anchorId="2B461242" wp14:editId="481C505B">
+            <wp:extent cx="4568423" cy="3181350"/>
+            <wp:effectExtent l="0" t="0" r="3810" b="0"/>
+            <wp:docPr id="595669070" name="Picture 1" descr="A screenshot of a computer&#10;&#10;Description automatically generated"/>
+            <wp:cNvGraphicFramePr>
+              <a:graphicFrameLocks xmlns:a="http://schemas.openxmlformats.org/drawingml/2006/main" noChangeAspect="1"/>
+            </wp:cNvGraphicFramePr>
+            <a:graphic xmlns:a="http://schemas.openxmlformats.org/drawingml/2006/main">
+              <a:graphicData uri="http://schemas.openxmlformats.org/drawingml/2006/picture">
+                <pic:pic xmlns:pic="http://schemas.openxmlformats.org/drawingml/2006/picture">
+                  <pic:nvPicPr>
+                    <pic:cNvPr id="595669070" name="Picture 1" descr="A screenshot of a computer&#10;&#10;Description automatically generated"/>
+                    <pic:cNvPicPr/>
+                  </pic:nvPicPr>
+                  <pic:blipFill>
+                    <a:blip r:embed="rId12"/>
+                    <a:stretch>
+                      <a:fillRect/>
+                    </a:stretch>
+                  </pic:blipFill>
+                  <pic:spPr>
+                    <a:xfrm>
+                      <a:off x="0" y="0"/>
+                      <a:ext cx="4571112" cy="3183223"/>
+                    </a:xfrm>
+                    <a:prstGeom prst="rect">
+                      <a:avLst/>
+                    </a:prstGeom>
+                  </pic:spPr>
+                </pic:pic>
+              </a:graphicData>
+            </a:graphic>
+          </wp:inline>
+        </w:drawing>
       </w:r>
     </w:p>
     <w:p/>
@@ -2017,6 +2346,15 @@
     </w:p>
     <w:p>
       <w:pPr>
+        <w:jc w:val="both"/>
+      </w:pPr>
+      <w:r>
+        <w:t>Son 8 las empresas que tienen sede en Alemania:</w:t>
+      </w:r>
+    </w:p>
+    <w:p>
+      <w:pPr>
+        <w:jc w:val="center"/>
         <w:rPr>
           <w:rFonts w:eastAsiaTheme="majorEastAsia" w:cstheme="majorBidi"/>
           <w:color w:val="595959" w:themeColor="text1" w:themeTint="A6"/>
@@ -2029,7 +2367,41 @@
           <w:color w:val="595959" w:themeColor="text1" w:themeTint="A6"/>
           <w:spacing w:val="15"/>
         </w:rPr>
-        <w:t>…</w:t>
+        <w:drawing>
+          <wp:inline distT="0" distB="0" distL="0" distR="0" wp14:anchorId="738ECE4E" wp14:editId="71756DB0">
+            <wp:extent cx="3619500" cy="2376577"/>
+            <wp:effectExtent l="0" t="0" r="0" b="5080"/>
+            <wp:docPr id="786989972" name="Picture 1" descr="A screenshot of a computer&#10;&#10;Description automatically generated"/>
+            <wp:cNvGraphicFramePr>
+              <a:graphicFrameLocks xmlns:a="http://schemas.openxmlformats.org/drawingml/2006/main" noChangeAspect="1"/>
+            </wp:cNvGraphicFramePr>
+            <a:graphic xmlns:a="http://schemas.openxmlformats.org/drawingml/2006/main">
+              <a:graphicData uri="http://schemas.openxmlformats.org/drawingml/2006/picture">
+                <pic:pic xmlns:pic="http://schemas.openxmlformats.org/drawingml/2006/picture">
+                  <pic:nvPicPr>
+                    <pic:cNvPr id="786989972" name="Picture 1" descr="A screenshot of a computer&#10;&#10;Description automatically generated"/>
+                    <pic:cNvPicPr/>
+                  </pic:nvPicPr>
+                  <pic:blipFill>
+                    <a:blip r:embed="rId13"/>
+                    <a:stretch>
+                      <a:fillRect/>
+                    </a:stretch>
+                  </pic:blipFill>
+                  <pic:spPr>
+                    <a:xfrm>
+                      <a:off x="0" y="0"/>
+                      <a:ext cx="3629235" cy="2382969"/>
+                    </a:xfrm>
+                    <a:prstGeom prst="rect">
+                      <a:avLst/>
+                    </a:prstGeom>
+                  </pic:spPr>
+                </pic:pic>
+              </a:graphicData>
+            </a:graphic>
+          </wp:inline>
+        </w:drawing>
       </w:r>
     </w:p>
     <w:p/>
@@ -2049,10 +2421,7 @@
         <w:jc w:val="both"/>
       </w:pPr>
       <w:r>
-        <w:t xml:space="preserve">Nivel </w:t>
-      </w:r>
-      <w:r>
-        <w:t>3</w:t>
+        <w:t>Nivel 3</w:t>
       </w:r>
     </w:p>
     <w:p>
@@ -2298,6 +2667,7 @@
           <w:sz w:val="22"/>
           <w:szCs w:val="22"/>
         </w:rPr>
+        <w:lastRenderedPageBreak/>
         <w:t>recorda</w:t>
       </w:r>
       <w:proofErr w:type="spellEnd"/>
@@ -2458,6 +2828,9 @@
         <w:jc w:val="center"/>
       </w:pPr>
       <w:r>
+        <w:rPr>
+          <w:noProof/>
+        </w:rPr>
         <w:drawing>
           <wp:inline distT="0" distB="0" distL="0" distR="0" wp14:anchorId="654AE39D" wp14:editId="6707EB9C">
             <wp:extent cx="4066451" cy="3907217"/>
@@ -2474,7 +2847,7 @@
                     <pic:cNvPicPr/>
                   </pic:nvPicPr>
                   <pic:blipFill>
-                    <a:blip r:embed="rId5"/>
+                    <a:blip r:embed="rId14"/>
                     <a:stretch>
                       <a:fillRect/>
                     </a:stretch>
@@ -2497,7 +2870,9 @@
     </w:p>
     <w:p>
       <w:r>
-        <w:lastRenderedPageBreak/>
+        <w:rPr>
+          <w:highlight w:val="yellow"/>
+        </w:rPr>
         <w:t>…</w:t>
       </w:r>
     </w:p>
@@ -3310,19 +3685,60 @@
     </w:p>
     <w:p>
       <w:r>
-        <w:t>…</w:t>
+        <w:t xml:space="preserve">Se creó la vista </w:t>
+      </w:r>
+      <w:proofErr w:type="spellStart"/>
+      <w:r>
+        <w:t>InformeTecnico</w:t>
+      </w:r>
+      <w:proofErr w:type="spellEnd"/>
+      <w:r>
+        <w:t>:</w:t>
       </w:r>
     </w:p>
     <w:p>
-      <w:pPr>
-        <w:rPr>
-          <w:rFonts w:eastAsiaTheme="majorEastAsia" w:cstheme="majorBidi"/>
-          <w:color w:val="595959" w:themeColor="text1" w:themeTint="A6"/>
-          <w:spacing w:val="15"/>
-        </w:rPr>
-      </w:pPr>
+      <w:r>
+        <w:lastRenderedPageBreak/>
+        <w:drawing>
+          <wp:inline distT="0" distB="0" distL="0" distR="0" wp14:anchorId="73F9F594" wp14:editId="1669A9DC">
+            <wp:extent cx="5257800" cy="3576714"/>
+            <wp:effectExtent l="0" t="0" r="0" b="5080"/>
+            <wp:docPr id="1293204018" name="Picture 1" descr="A screenshot of a computer&#10;&#10;Description automatically generated"/>
+            <wp:cNvGraphicFramePr>
+              <a:graphicFrameLocks xmlns:a="http://schemas.openxmlformats.org/drawingml/2006/main" noChangeAspect="1"/>
+            </wp:cNvGraphicFramePr>
+            <a:graphic xmlns:a="http://schemas.openxmlformats.org/drawingml/2006/main">
+              <a:graphicData uri="http://schemas.openxmlformats.org/drawingml/2006/picture">
+                <pic:pic xmlns:pic="http://schemas.openxmlformats.org/drawingml/2006/picture">
+                  <pic:nvPicPr>
+                    <pic:cNvPr id="1293204018" name="Picture 1" descr="A screenshot of a computer&#10;&#10;Description automatically generated"/>
+                    <pic:cNvPicPr/>
+                  </pic:nvPicPr>
+                  <pic:blipFill>
+                    <a:blip r:embed="rId15"/>
+                    <a:stretch>
+                      <a:fillRect/>
+                    </a:stretch>
+                  </pic:blipFill>
+                  <pic:spPr>
+                    <a:xfrm>
+                      <a:off x="0" y="0"/>
+                      <a:ext cx="5259042" cy="3577559"/>
+                    </a:xfrm>
+                    <a:prstGeom prst="rect">
+                      <a:avLst/>
+                    </a:prstGeom>
+                  </pic:spPr>
+                </pic:pic>
+              </a:graphicData>
+            </a:graphic>
+          </wp:inline>
+        </w:drawing>
+      </w:r>
     </w:p>
     <w:sectPr>
+      <w:headerReference w:type="default" r:id="rId16"/>
+      <w:footerReference w:type="default" r:id="rId17"/>
       <w:pgSz w:w="11906" w:h="16838"/>
       <w:pgMar w:top="1417" w:right="1701" w:bottom="1417" w:left="1701" w:header="708" w:footer="708" w:gutter="0"/>
       <w:cols w:space="708"/>
@@ -3330,6 +3746,170 @@
     </w:sectPr>
   </w:body>
 </w:document>
+</file>
+
+<file path=word/endnotes.xml><?xml version="1.0" encoding="utf-8"?>
+<w:endnotes xmlns:wpc="http://schemas.microsoft.com/office/word/2010/wordprocessingCanvas" xmlns:cx="http://schemas.microsoft.com/office/drawing/2014/chartex" xmlns:cx1="http://schemas.microsoft.com/office/drawing/2015/9/8/chartex" xmlns:cx2="http://schemas.microsoft.com/office/drawing/2015/10/21/chartex" xmlns:cx3="http://schemas.microsoft.com/office/drawing/2016/5/9/chartex" xmlns:cx4="http://schemas.microsoft.com/office/drawing/2016/5/10/chartex" xmlns:cx5="http://schemas.microsoft.com/office/drawing/2016/5/11/chartex" xmlns:cx6="http://schemas.microsoft.com/office/drawing/2016/5/12/chartex" xmlns:cx7="http://schemas.microsoft.com/office/drawing/2016/5/13/chartex" xmlns:cx8="http://schemas.microsoft.com/office/drawing/2016/5/14/chartex" xmlns:mc="http://schemas.openxmlformats.org/markup-compatibility/2006" xmlns:aink="http://schemas.microsoft.com/office/drawing/2016/ink" xmlns:am3d="http://schemas.microsoft.com/office/drawing/2017/model3d" xmlns:o="urn:schemas-microsoft-com:office:office" xmlns:oel="http://schemas.microsoft.com/office/2019/extlst" xmlns:r="http://schemas.openxmlformats.org/officeDocument/2006/relationships" xmlns:m="http://schemas.openxmlformats.org/officeDocument/2006/math" xmlns:v="urn:schemas-microsoft-com:vml" xmlns:wp14="http://schemas.microsoft.com/office/word/2010/wordprocessingDrawing" xmlns:wp="http://schemas.openxmlformats.org/drawingml/2006/wordprocessingDrawing" xmlns:w10="urn:schemas-microsoft-com:office:word" xmlns:w="http://schemas.openxmlformats.org/wordprocessingml/2006/main" xmlns:w14="http://schemas.microsoft.com/office/word/2010/wordml" xmlns:w15="http://schemas.microsoft.com/office/word/2012/wordml" xmlns:w16cex="http://schemas.microsoft.com/office/word/2018/wordml/cex" xmlns:w16cid="http://schemas.microsoft.com/office/word/2016/wordml/cid" xmlns:w16="http://schemas.microsoft.com/office/word/2018/wordml" xmlns:w16du="http://schemas.microsoft.com/office/word/2023/wordml/word16du" xmlns:w16sdtdh="http://schemas.microsoft.com/office/word/2020/wordml/sdtdatahash" xmlns:w16sdtfl="http://schemas.microsoft.com/office/word/2024/wordml/sdtformatlock" xmlns:w16se="http://schemas.microsoft.com/office/word/2015/wordml/symex" xmlns:wpg="http://schemas.microsoft.com/office/word/2010/wordprocessingGroup" xmlns:wpi="http://schemas.microsoft.com/office/word/2010/wordprocessingInk" xmlns:wne="http://schemas.microsoft.com/office/word/2006/wordml" xmlns:wps="http://schemas.microsoft.com/office/word/2010/wordprocessingShape" mc:Ignorable="w14 w15 w16se w16cid w16 w16cex w16sdtdh w16sdtfl w16du wp14">
+  <w:endnote w:type="separator" w:id="-1">
+    <w:p>
+      <w:pPr>
+        <w:spacing w:after="0" w:line="240" w:lineRule="auto"/>
+      </w:pPr>
+      <w:r>
+        <w:separator/>
+      </w:r>
+    </w:p>
+  </w:endnote>
+  <w:endnote w:type="continuationSeparator" w:id="0">
+    <w:p>
+      <w:pPr>
+        <w:spacing w:after="0" w:line="240" w:lineRule="auto"/>
+      </w:pPr>
+      <w:r>
+        <w:continuationSeparator/>
+      </w:r>
+    </w:p>
+  </w:endnote>
+</w:endnotes>
+</file>
+
+<file path=word/footer1.xml><?xml version="1.0" encoding="utf-8"?>
+<w:ftr xmlns:wpc="http://schemas.microsoft.com/office/word/2010/wordprocessingCanvas" xmlns:cx="http://schemas.microsoft.com/office/drawing/2014/chartex" xmlns:cx1="http://schemas.microsoft.com/office/drawing/2015/9/8/chartex" xmlns:cx2="http://schemas.microsoft.com/office/drawing/2015/10/21/chartex" xmlns:cx3="http://schemas.microsoft.com/office/drawing/2016/5/9/chartex" xmlns:cx4="http://schemas.microsoft.com/office/drawing/2016/5/10/chartex" xmlns:cx5="http://schemas.microsoft.com/office/drawing/2016/5/11/chartex" xmlns:cx6="http://schemas.microsoft.com/office/drawing/2016/5/12/chartex" xmlns:cx7="http://schemas.microsoft.com/office/drawing/2016/5/13/chartex" xmlns:cx8="http://schemas.microsoft.com/office/drawing/2016/5/14/chartex" xmlns:mc="http://schemas.openxmlformats.org/markup-compatibility/2006" xmlns:aink="http://schemas.microsoft.com/office/drawing/2016/ink" xmlns:am3d="http://schemas.microsoft.com/office/drawing/2017/model3d" xmlns:o="urn:schemas-microsoft-com:office:office" xmlns:oel="http://schemas.microsoft.com/office/2019/extlst" xmlns:r="http://schemas.openxmlformats.org/officeDocument/2006/relationships" xmlns:m="http://schemas.openxmlformats.org/officeDocument/2006/math" xmlns:v="urn:schemas-microsoft-com:vml" xmlns:wp14="http://schemas.microsoft.com/office/word/2010/wordprocessingDrawing" xmlns:wp="http://schemas.openxmlformats.org/drawingml/2006/wordprocessingDrawing" xmlns:w10="urn:schemas-microsoft-com:office:word" xmlns:w="http://schemas.openxmlformats.org/wordprocessingml/2006/main" xmlns:w14="http://schemas.microsoft.com/office/word/2010/wordml" xmlns:w15="http://schemas.microsoft.com/office/word/2012/wordml" xmlns:w16cex="http://schemas.microsoft.com/office/word/2018/wordml/cex" xmlns:w16cid="http://schemas.microsoft.com/office/word/2016/wordml/cid" xmlns:w16="http://schemas.microsoft.com/office/word/2018/wordml" xmlns:w16du="http://schemas.microsoft.com/office/word/2023/wordml/word16du" xmlns:w16sdtdh="http://schemas.microsoft.com/office/word/2020/wordml/sdtdatahash" xmlns:w16sdtfl="http://schemas.microsoft.com/office/word/2024/wordml/sdtformatlock" xmlns:w16se="http://schemas.microsoft.com/office/word/2015/wordml/symex" xmlns:wpg="http://schemas.microsoft.com/office/word/2010/wordprocessingGroup" xmlns:wpi="http://schemas.microsoft.com/office/word/2010/wordprocessingInk" xmlns:wne="http://schemas.microsoft.com/office/word/2006/wordml" xmlns:wps="http://schemas.microsoft.com/office/word/2010/wordprocessingShape" mc:Ignorable="w14 w15 w16se w16cid w16 w16cex w16sdtdh w16sdtfl w16du wp14">
+  <w:sdt>
+    <w:sdtPr>
+      <w:id w:val="-353579343"/>
+      <w:docPartObj>
+        <w:docPartGallery w:val="Page Numbers (Bottom of Page)"/>
+        <w:docPartUnique/>
+      </w:docPartObj>
+    </w:sdtPr>
+    <w:sdtEndPr>
+      <w:rPr>
+        <w:color w:val="ADADAD" w:themeColor="background2" w:themeShade="BF"/>
+      </w:rPr>
+    </w:sdtEndPr>
+    <w:sdtContent>
+      <w:p>
+        <w:pPr>
+          <w:pStyle w:val="Footer"/>
+          <w:jc w:val="right"/>
+          <w:rPr>
+            <w:color w:val="ADADAD" w:themeColor="background2" w:themeShade="BF"/>
+          </w:rPr>
+        </w:pPr>
+        <w:r>
+          <w:rPr>
+            <w:color w:val="ADADAD" w:themeColor="background2" w:themeShade="BF"/>
+          </w:rPr>
+          <w:fldChar w:fldCharType="begin"/>
+        </w:r>
+        <w:r>
+          <w:rPr>
+            <w:color w:val="ADADAD" w:themeColor="background2" w:themeShade="BF"/>
+          </w:rPr>
+          <w:instrText>PAGE   \* MERGEFORMAT</w:instrText>
+        </w:r>
+        <w:r>
+          <w:rPr>
+            <w:color w:val="ADADAD" w:themeColor="background2" w:themeShade="BF"/>
+          </w:rPr>
+          <w:fldChar w:fldCharType="separate"/>
+        </w:r>
+        <w:r>
+          <w:rPr>
+            <w:color w:val="ADADAD" w:themeColor="background2" w:themeShade="BF"/>
+          </w:rPr>
+          <w:t>1</w:t>
+        </w:r>
+        <w:r>
+          <w:rPr>
+            <w:color w:val="ADADAD" w:themeColor="background2" w:themeShade="BF"/>
+          </w:rPr>
+          <w:fldChar w:fldCharType="end"/>
+        </w:r>
+      </w:p>
+    </w:sdtContent>
+  </w:sdt>
+</w:ftr>
+</file>
+
+<file path=word/footnotes.xml><?xml version="1.0" encoding="utf-8"?>
+<w:footnotes xmlns:wpc="http://schemas.microsoft.com/office/word/2010/wordprocessingCanvas" xmlns:cx="http://schemas.microsoft.com/office/drawing/2014/chartex" xmlns:cx1="http://schemas.microsoft.com/office/drawing/2015/9/8/chartex" xmlns:cx2="http://schemas.microsoft.com/office/drawing/2015/10/21/chartex" xmlns:cx3="http://schemas.microsoft.com/office/drawing/2016/5/9/chartex" xmlns:cx4="http://schemas.microsoft.com/office/drawing/2016/5/10/chartex" xmlns:cx5="http://schemas.microsoft.com/office/drawing/2016/5/11/chartex" xmlns:cx6="http://schemas.microsoft.com/office/drawing/2016/5/12/chartex" xmlns:cx7="http://schemas.microsoft.com/office/drawing/2016/5/13/chartex" xmlns:cx8="http://schemas.microsoft.com/office/drawing/2016/5/14/chartex" xmlns:mc="http://schemas.openxmlformats.org/markup-compatibility/2006" xmlns:aink="http://schemas.microsoft.com/office/drawing/2016/ink" xmlns:am3d="http://schemas.microsoft.com/office/drawing/2017/model3d" xmlns:o="urn:schemas-microsoft-com:office:office" xmlns:oel="http://schemas.microsoft.com/office/2019/extlst" xmlns:r="http://schemas.openxmlformats.org/officeDocument/2006/relationships" xmlns:m="http://schemas.openxmlformats.org/officeDocument/2006/math" xmlns:v="urn:schemas-microsoft-com:vml" xmlns:wp14="http://schemas.microsoft.com/office/word/2010/wordprocessingDrawing" xmlns:wp="http://schemas.openxmlformats.org/drawingml/2006/wordprocessingDrawing" xmlns:w10="urn:schemas-microsoft-com:office:word" xmlns:w="http://schemas.openxmlformats.org/wordprocessingml/2006/main" xmlns:w14="http://schemas.microsoft.com/office/word/2010/wordml" xmlns:w15="http://schemas.microsoft.com/office/word/2012/wordml" xmlns:w16cex="http://schemas.microsoft.com/office/word/2018/wordml/cex" xmlns:w16cid="http://schemas.microsoft.com/office/word/2016/wordml/cid" xmlns:w16="http://schemas.microsoft.com/office/word/2018/wordml" xmlns:w16du="http://schemas.microsoft.com/office/word/2023/wordml/word16du" xmlns:w16sdtdh="http://schemas.microsoft.com/office/word/2020/wordml/sdtdatahash" xmlns:w16sdtfl="http://schemas.microsoft.com/office/word/2024/wordml/sdtformatlock" xmlns:w16se="http://schemas.microsoft.com/office/word/2015/wordml/symex" xmlns:wpg="http://schemas.microsoft.com/office/word/2010/wordprocessingGroup" xmlns:wpi="http://schemas.microsoft.com/office/word/2010/wordprocessingInk" xmlns:wne="http://schemas.microsoft.com/office/word/2006/wordml" xmlns:wps="http://schemas.microsoft.com/office/word/2010/wordprocessingShape" mc:Ignorable="w14 w15 w16se w16cid w16 w16cex w16sdtdh w16sdtfl w16du wp14">
+  <w:footnote w:type="separator" w:id="-1">
+    <w:p>
+      <w:pPr>
+        <w:spacing w:after="0" w:line="240" w:lineRule="auto"/>
+      </w:pPr>
+      <w:r>
+        <w:separator/>
+      </w:r>
+    </w:p>
+  </w:footnote>
+  <w:footnote w:type="continuationSeparator" w:id="0">
+    <w:p>
+      <w:pPr>
+        <w:spacing w:after="0" w:line="240" w:lineRule="auto"/>
+      </w:pPr>
+      <w:r>
+        <w:continuationSeparator/>
+      </w:r>
+    </w:p>
+  </w:footnote>
+</w:footnotes>
+</file>
+
+<file path=word/header1.xml><?xml version="1.0" encoding="utf-8"?>
+<w:hdr xmlns:wpc="http://schemas.microsoft.com/office/word/2010/wordprocessingCanvas" xmlns:cx="http://schemas.microsoft.com/office/drawing/2014/chartex" xmlns:cx1="http://schemas.microsoft.com/office/drawing/2015/9/8/chartex" xmlns:cx2="http://schemas.microsoft.com/office/drawing/2015/10/21/chartex" xmlns:cx3="http://schemas.microsoft.com/office/drawing/2016/5/9/chartex" xmlns:cx4="http://schemas.microsoft.com/office/drawing/2016/5/10/chartex" xmlns:cx5="http://schemas.microsoft.com/office/drawing/2016/5/11/chartex" xmlns:cx6="http://schemas.microsoft.com/office/drawing/2016/5/12/chartex" xmlns:cx7="http://schemas.microsoft.com/office/drawing/2016/5/13/chartex" xmlns:cx8="http://schemas.microsoft.com/office/drawing/2016/5/14/chartex" xmlns:mc="http://schemas.openxmlformats.org/markup-compatibility/2006" xmlns:aink="http://schemas.microsoft.com/office/drawing/2016/ink" xmlns:am3d="http://schemas.microsoft.com/office/drawing/2017/model3d" xmlns:o="urn:schemas-microsoft-com:office:office" xmlns:oel="http://schemas.microsoft.com/office/2019/extlst" xmlns:r="http://schemas.openxmlformats.org/officeDocument/2006/relationships" xmlns:m="http://schemas.openxmlformats.org/officeDocument/2006/math" xmlns:v="urn:schemas-microsoft-com:vml" xmlns:wp14="http://schemas.microsoft.com/office/word/2010/wordprocessingDrawing" xmlns:wp="http://schemas.openxmlformats.org/drawingml/2006/wordprocessingDrawing" xmlns:w10="urn:schemas-microsoft-com:office:word" xmlns:w="http://schemas.openxmlformats.org/wordprocessingml/2006/main" xmlns:w14="http://schemas.microsoft.com/office/word/2010/wordml" xmlns:w15="http://schemas.microsoft.com/office/word/2012/wordml" xmlns:w16cex="http://schemas.microsoft.com/office/word/2018/wordml/cex" xmlns:w16cid="http://schemas.microsoft.com/office/word/2016/wordml/cid" xmlns:w16="http://schemas.microsoft.com/office/word/2018/wordml" xmlns:w16du="http://schemas.microsoft.com/office/word/2023/wordml/word16du" xmlns:w16sdtdh="http://schemas.microsoft.com/office/word/2020/wordml/sdtdatahash" xmlns:w16sdtfl="http://schemas.microsoft.com/office/word/2024/wordml/sdtformatlock" xmlns:w16se="http://schemas.microsoft.com/office/word/2015/wordml/symex" xmlns:wpg="http://schemas.microsoft.com/office/word/2010/wordprocessingGroup" xmlns:wpi="http://schemas.microsoft.com/office/word/2010/wordprocessingInk" xmlns:wne="http://schemas.microsoft.com/office/word/2006/wordml" xmlns:wps="http://schemas.microsoft.com/office/word/2010/wordprocessingShape" mc:Ignorable="w14 w15 w16se w16cid w16 w16cex w16sdtdh w16sdtfl w16du wp14">
+  <w:p>
+    <w:pPr>
+      <w:pStyle w:val="Header"/>
+      <w:rPr>
+        <w:color w:val="ADADAD" w:themeColor="background2" w:themeShade="BF"/>
+        <w:lang w:val="en-GB"/>
+      </w:rPr>
+    </w:pPr>
+    <w:r>
+      <w:rPr>
+        <w:color w:val="ADADAD" w:themeColor="background2" w:themeShade="BF"/>
+        <w:lang w:val="en-GB"/>
+      </w:rPr>
+      <w:t>IT Academy</w:t>
+    </w:r>
+    <w:r>
+      <w:rPr>
+        <w:color w:val="ADADAD" w:themeColor="background2" w:themeShade="BF"/>
+      </w:rPr>
+      <w:ptab w:relativeTo="margin" w:alignment="center" w:leader="none"/>
+    </w:r>
+    <w:r>
+      <w:rPr>
+        <w:color w:val="ADADAD" w:themeColor="background2" w:themeShade="BF"/>
+        <w:lang w:val="en-GB"/>
+      </w:rPr>
+      <w:t xml:space="preserve">Data Analytics – Sprint </w:t>
+    </w:r>
+    <w:r>
+      <w:rPr>
+        <w:color w:val="ADADAD" w:themeColor="background2" w:themeShade="BF"/>
+        <w:lang w:val="en-GB"/>
+      </w:rPr>
+      <w:t>3</w:t>
+    </w:r>
+    <w:r>
+      <w:rPr>
+        <w:color w:val="ADADAD" w:themeColor="background2" w:themeShade="BF"/>
+      </w:rPr>
+      <w:ptab w:relativeTo="margin" w:alignment="right" w:leader="none"/>
+    </w:r>
+    <w:r>
+      <w:rPr>
+        <w:color w:val="ADADAD" w:themeColor="background2" w:themeShade="BF"/>
+        <w:lang w:val="en-GB"/>
+      </w:rPr>
+      <w:t>María Uriburu Gray</w:t>
+    </w:r>
+  </w:p>
+</w:hdr>
 </file>
 
 <file path=word/numbering.xml><?xml version="1.0" encoding="utf-8"?>
@@ -4245,6 +4825,7 @@
   <w:style w:type="character" w:default="1" w:styleId="DefaultParagraphFont">
     <w:name w:val="Default Paragraph Font"/>
     <w:uiPriority w:val="1"/>
+    <w:semiHidden/>
     <w:unhideWhenUsed/>
   </w:style>
   <w:style w:type="table" w:default="1" w:styleId="TableNormal">
@@ -4624,6 +5205,50 @@
       <w:szCs w:val="24"/>
     </w:rPr>
   </w:style>
+  <w:style w:type="paragraph" w:styleId="Header">
+    <w:name w:val="header"/>
+    <w:basedOn w:val="Normal"/>
+    <w:link w:val="HeaderChar"/>
+    <w:uiPriority w:val="99"/>
+    <w:unhideWhenUsed/>
+    <w:rsid w:val="009746BA"/>
+    <w:pPr>
+      <w:tabs>
+        <w:tab w:val="center" w:pos="4252"/>
+        <w:tab w:val="right" w:pos="8504"/>
+      </w:tabs>
+      <w:spacing w:after="0" w:line="240" w:lineRule="auto"/>
+    </w:pPr>
+  </w:style>
+  <w:style w:type="character" w:customStyle="1" w:styleId="HeaderChar">
+    <w:name w:val="Header Char"/>
+    <w:basedOn w:val="DefaultParagraphFont"/>
+    <w:link w:val="Header"/>
+    <w:uiPriority w:val="99"/>
+    <w:rsid w:val="009746BA"/>
+  </w:style>
+  <w:style w:type="paragraph" w:styleId="Footer">
+    <w:name w:val="footer"/>
+    <w:basedOn w:val="Normal"/>
+    <w:link w:val="FooterChar"/>
+    <w:uiPriority w:val="99"/>
+    <w:unhideWhenUsed/>
+    <w:rsid w:val="009746BA"/>
+    <w:pPr>
+      <w:tabs>
+        <w:tab w:val="center" w:pos="4252"/>
+        <w:tab w:val="right" w:pos="8504"/>
+      </w:tabs>
+      <w:spacing w:after="0" w:line="240" w:lineRule="auto"/>
+    </w:pPr>
+  </w:style>
+  <w:style w:type="character" w:customStyle="1" w:styleId="FooterChar">
+    <w:name w:val="Footer Char"/>
+    <w:basedOn w:val="DefaultParagraphFont"/>
+    <w:link w:val="Footer"/>
+    <w:uiPriority w:val="99"/>
+    <w:rsid w:val="009746BA"/>
+  </w:style>
 </w:styles>
 </file>
 

</xml_diff>